<commit_message>
SP:lab1 in progress. Creation done, insertion being fixed
</commit_message>
<xml_diff>
--- a/SP/Texts/Lab 1/ОССП_Лабораторная_работа_10_FileMapping.docx
+++ b/SP/Texts/Lab 1/ОССП_Лабораторная_работа_10_FileMapping.docx
@@ -1,6 +1,6 @@
 
 <file path=word/document.xml><?xml version="1.0" encoding="utf-8"?>
-<w:document xmlns:wpc="http://schemas.microsoft.com/office/word/2010/wordprocessingCanvas" xmlns:mc="http://schemas.openxmlformats.org/markup-compatibility/2006" xmlns:o="urn:schemas-microsoft-com:office:office" xmlns:r="http://schemas.openxmlformats.org/officeDocument/2006/relationships" xmlns:m="http://schemas.openxmlformats.org/officeDocument/2006/math" xmlns:v="urn:schemas-microsoft-com:vml" xmlns:wp14="http://schemas.microsoft.com/office/word/2010/wordprocessingDrawing" xmlns:wp="http://schemas.openxmlformats.org/drawingml/2006/wordprocessingDrawing" xmlns:w10="urn:schemas-microsoft-com:office:word" xmlns:w="http://schemas.openxmlformats.org/wordprocessingml/2006/main" xmlns:w14="http://schemas.microsoft.com/office/word/2010/wordml" xmlns:w15="http://schemas.microsoft.com/office/word/2012/wordml" xmlns:wpg="http://schemas.microsoft.com/office/word/2010/wordprocessingGroup" xmlns:wpi="http://schemas.microsoft.com/office/word/2010/wordprocessingInk" xmlns:wne="http://schemas.microsoft.com/office/word/2006/wordml" xmlns:wps="http://schemas.microsoft.com/office/word/2010/wordprocessingShape" mc:Ignorable="w14 w15 wp14">
+<w:document xmlns:wpc="http://schemas.microsoft.com/office/word/2010/wordprocessingCanvas" xmlns:cx="http://schemas.microsoft.com/office/drawing/2014/chartex" xmlns:cx1="http://schemas.microsoft.com/office/drawing/2015/9/8/chartex" xmlns:cx2="http://schemas.microsoft.com/office/drawing/2015/10/21/chartex" xmlns:cx3="http://schemas.microsoft.com/office/drawing/2016/5/9/chartex" xmlns:cx4="http://schemas.microsoft.com/office/drawing/2016/5/10/chartex" xmlns:cx5="http://schemas.microsoft.com/office/drawing/2016/5/11/chartex" xmlns:cx6="http://schemas.microsoft.com/office/drawing/2016/5/12/chartex" xmlns:cx7="http://schemas.microsoft.com/office/drawing/2016/5/13/chartex" xmlns:cx8="http://schemas.microsoft.com/office/drawing/2016/5/14/chartex" xmlns:mc="http://schemas.openxmlformats.org/markup-compatibility/2006" xmlns:aink="http://schemas.microsoft.com/office/drawing/2016/ink" xmlns:am3d="http://schemas.microsoft.com/office/drawing/2017/model3d" xmlns:o="urn:schemas-microsoft-com:office:office" xmlns:r="http://schemas.openxmlformats.org/officeDocument/2006/relationships" xmlns:m="http://schemas.openxmlformats.org/officeDocument/2006/math" xmlns:v="urn:schemas-microsoft-com:vml" xmlns:wp14="http://schemas.microsoft.com/office/word/2010/wordprocessingDrawing" xmlns:wp="http://schemas.openxmlformats.org/drawingml/2006/wordprocessingDrawing" xmlns:w10="urn:schemas-microsoft-com:office:word" xmlns:w="http://schemas.openxmlformats.org/wordprocessingml/2006/main" xmlns:w14="http://schemas.microsoft.com/office/word/2010/wordml" xmlns:w15="http://schemas.microsoft.com/office/word/2012/wordml" xmlns:w16cex="http://schemas.microsoft.com/office/word/2018/wordml/cex" xmlns:w16cid="http://schemas.microsoft.com/office/word/2016/wordml/cid" xmlns:w16="http://schemas.microsoft.com/office/word/2018/wordml" xmlns:w16sdtdh="http://schemas.microsoft.com/office/word/2020/wordml/sdtdatahash" xmlns:w16se="http://schemas.microsoft.com/office/word/2015/wordml/symex" xmlns:wpg="http://schemas.microsoft.com/office/word/2010/wordprocessingGroup" xmlns:wpi="http://schemas.microsoft.com/office/word/2010/wordprocessingInk" xmlns:wne="http://schemas.microsoft.com/office/word/2006/wordml" xmlns:wps="http://schemas.microsoft.com/office/word/2010/wordprocessingShape" mc:Ignorable="w14 w15 w16se w16cid w16 w16cex w16sdtdh wp14">
   <w:body>
     <w:p>
       <w:pPr>
@@ -148,19 +148,7 @@
           <w:sz w:val="28"/>
           <w:szCs w:val="28"/>
         </w:rPr>
-        <w:t xml:space="preserve">Внимание! Для работы с файловой системой использовать </w:t>
-      </w:r>
-      <w:bookmarkStart w:id="0" w:name="_GoBack"/>
-      <w:bookmarkEnd w:id="0"/>
-      <w:r>
-        <w:rPr>
-          <w:rFonts w:ascii="Courier New" w:hAnsi="Courier New" w:cs="Courier New"/>
-          <w:b/>
-          <w:i/>
-          <w:sz w:val="28"/>
-          <w:szCs w:val="28"/>
-        </w:rPr>
-        <w:t xml:space="preserve">только </w:t>
+        <w:t xml:space="preserve">Внимание! Для работы с файловой системой использовать только </w:t>
       </w:r>
       <w:r>
         <w:rPr>
@@ -666,7 +654,7 @@
         </w:rPr>
       </w:pPr>
       <w:r>
-        <w:object w:dxaOrig="12855" w:dyaOrig="7545">
+        <w:object w:dxaOrig="12855" w:dyaOrig="7545" w14:anchorId="340237FA">
           <v:shapetype id="_x0000_t75" coordsize="21600,21600" o:spt="75" o:preferrelative="t" path="m@4@5l@4@11@9@11@9@5xe" filled="f" stroked="f">
             <v:stroke joinstyle="miter"/>
             <v:formulas>
@@ -686,10 +674,10 @@
             <v:path o:extrusionok="f" gradientshapeok="t" o:connecttype="rect"/>
             <o:lock v:ext="edit" aspectratio="t"/>
           </v:shapetype>
-          <v:shape id="_x0000_i1025" type="#_x0000_t75" style="width:467.25pt;height:274.5pt" o:ole="">
+          <v:shape id="_x0000_i1025" type="#_x0000_t75" style="width:467.4pt;height:274.8pt" o:ole="">
             <v:imagedata r:id="rId5" o:title=""/>
           </v:shape>
-          <o:OLEObject Type="Embed" ProgID="Visio.Drawing.15" ShapeID="_x0000_i1025" DrawAspect="Content" ObjectID="_1677227697" r:id="rId6"/>
+          <o:OLEObject Type="Embed" ProgID="Visio.Drawing.15" ShapeID="_x0000_i1025" DrawAspect="Content" ObjectID="_1819087810" r:id="rId6"/>
         </w:object>
       </w:r>
     </w:p>
@@ -871,7 +859,7 @@
           <w:lang w:eastAsia="ru-RU"/>
         </w:rPr>
         <w:drawing>
-          <wp:inline distT="0" distB="0" distL="0" distR="0">
+          <wp:inline distT="0" distB="0" distL="0" distR="0" wp14:anchorId="542A443E" wp14:editId="7488D0DE">
             <wp:extent cx="5943600" cy="1724025"/>
             <wp:effectExtent l="19050" t="19050" r="19050" b="28575"/>
             <wp:docPr id="2" name="Рисунок 2"/>
@@ -941,7 +929,7 @@
           <w:lang w:eastAsia="ru-RU"/>
         </w:rPr>
         <w:drawing>
-          <wp:inline distT="0" distB="0" distL="0" distR="0">
+          <wp:inline distT="0" distB="0" distL="0" distR="0" wp14:anchorId="3FC1C664" wp14:editId="07E4B9FB">
             <wp:extent cx="5956300" cy="1800225"/>
             <wp:effectExtent l="19050" t="19050" r="6350" b="9525"/>
             <wp:docPr id="4" name="Рисунок 4"/>
@@ -1011,7 +999,7 @@
           <w:lang w:eastAsia="ru-RU"/>
         </w:rPr>
         <w:drawing>
-          <wp:inline distT="0" distB="0" distL="0" distR="0">
+          <wp:inline distT="0" distB="0" distL="0" distR="0" wp14:anchorId="6CBF88E1" wp14:editId="0AF31082">
             <wp:extent cx="5943600" cy="1554480"/>
             <wp:effectExtent l="19050" t="19050" r="19050" b="26670"/>
             <wp:docPr id="7" name="Рисунок 7"/>
@@ -1081,7 +1069,7 @@
           <w:lang w:eastAsia="ru-RU"/>
         </w:rPr>
         <w:drawing>
-          <wp:inline distT="0" distB="0" distL="0" distR="0">
+          <wp:inline distT="0" distB="0" distL="0" distR="0" wp14:anchorId="29CD0CF1" wp14:editId="3A76387E">
             <wp:extent cx="5918200" cy="1489075"/>
             <wp:effectExtent l="19050" t="19050" r="6350" b="0"/>
             <wp:docPr id="1" name="Рисунок 1"/>
@@ -1151,7 +1139,7 @@
           <w:lang w:eastAsia="ru-RU"/>
         </w:rPr>
         <w:drawing>
-          <wp:inline distT="0" distB="0" distL="0" distR="0">
+          <wp:inline distT="0" distB="0" distL="0" distR="0" wp14:anchorId="6462036D" wp14:editId="1F2A5BA5">
             <wp:extent cx="5934075" cy="695325"/>
             <wp:effectExtent l="19050" t="19050" r="28575" b="28575"/>
             <wp:docPr id="10" name="Рисунок 10"/>
@@ -1222,7 +1210,7 @@
         </w:rPr>
         <w:lastRenderedPageBreak/>
         <w:drawing>
-          <wp:inline distT="0" distB="0" distL="0" distR="0">
+          <wp:inline distT="0" distB="0" distL="0" distR="0" wp14:anchorId="370A83C3" wp14:editId="296D99DF">
             <wp:extent cx="5934075" cy="781050"/>
             <wp:effectExtent l="19050" t="19050" r="28575" b="19050"/>
             <wp:docPr id="12" name="Рисунок 12"/>
@@ -1292,7 +1280,7 @@
           <w:lang w:eastAsia="ru-RU"/>
         </w:rPr>
         <w:drawing>
-          <wp:inline distT="0" distB="0" distL="0" distR="0">
+          <wp:inline distT="0" distB="0" distL="0" distR="0" wp14:anchorId="6CB4C52B" wp14:editId="6DFCF58F">
             <wp:extent cx="5943600" cy="876300"/>
             <wp:effectExtent l="19050" t="19050" r="19050" b="19050"/>
             <wp:docPr id="13" name="Рисунок 13"/>
@@ -1362,7 +1350,7 @@
           <w:lang w:eastAsia="ru-RU"/>
         </w:rPr>
         <w:drawing>
-          <wp:inline distT="0" distB="0" distL="0" distR="0">
+          <wp:inline distT="0" distB="0" distL="0" distR="0" wp14:anchorId="1C65615E" wp14:editId="785514B5">
             <wp:extent cx="5934075" cy="847725"/>
             <wp:effectExtent l="19050" t="19050" r="28575" b="28575"/>
             <wp:docPr id="14" name="Рисунок 14"/>
@@ -1432,7 +1420,7 @@
           <w:lang w:eastAsia="ru-RU"/>
         </w:rPr>
         <w:drawing>
-          <wp:inline distT="0" distB="0" distL="0" distR="0">
+          <wp:inline distT="0" distB="0" distL="0" distR="0" wp14:anchorId="7308617B" wp14:editId="2390A418">
             <wp:extent cx="5934075" cy="990600"/>
             <wp:effectExtent l="19050" t="19050" r="28575" b="19050"/>
             <wp:docPr id="15" name="Рисунок 15"/>
@@ -1502,7 +1490,7 @@
           <w:lang w:eastAsia="ru-RU"/>
         </w:rPr>
         <w:drawing>
-          <wp:inline distT="0" distB="0" distL="0" distR="0">
+          <wp:inline distT="0" distB="0" distL="0" distR="0" wp14:anchorId="7EF402A8" wp14:editId="7216F458">
             <wp:extent cx="5943600" cy="1188720"/>
             <wp:effectExtent l="19050" t="19050" r="19050" b="11430"/>
             <wp:docPr id="16" name="Рисунок 16"/>
@@ -1572,7 +1560,7 @@
           <w:lang w:eastAsia="ru-RU"/>
         </w:rPr>
         <w:drawing>
-          <wp:inline distT="0" distB="0" distL="0" distR="0">
+          <wp:inline distT="0" distB="0" distL="0" distR="0" wp14:anchorId="75A8C3FC" wp14:editId="667389AA">
             <wp:extent cx="5943600" cy="809625"/>
             <wp:effectExtent l="19050" t="19050" r="19050" b="28575"/>
             <wp:docPr id="17" name="Рисунок 17"/>
@@ -1642,7 +1630,7 @@
           <w:lang w:eastAsia="ru-RU"/>
         </w:rPr>
         <w:drawing>
-          <wp:inline distT="0" distB="0" distL="0" distR="0">
+          <wp:inline distT="0" distB="0" distL="0" distR="0" wp14:anchorId="797526FB" wp14:editId="1E655E6D">
             <wp:extent cx="5934075" cy="1133475"/>
             <wp:effectExtent l="19050" t="19050" r="28575" b="28575"/>
             <wp:docPr id="19" name="Рисунок 19"/>
@@ -2080,7 +2068,7 @@
         </w:rPr>
         <w:lastRenderedPageBreak/>
         <w:drawing>
-          <wp:inline distT="0" distB="0" distL="0" distR="0">
+          <wp:inline distT="0" distB="0" distL="0" distR="0" wp14:anchorId="31E43D29" wp14:editId="1C0B2543">
             <wp:extent cx="5930900" cy="4394200"/>
             <wp:effectExtent l="19050" t="19050" r="0" b="6350"/>
             <wp:docPr id="3" name="Рисунок 3"/>
@@ -2150,7 +2138,7 @@
           <w:lang w:eastAsia="ru-RU"/>
         </w:rPr>
         <w:drawing>
-          <wp:inline distT="0" distB="0" distL="0" distR="0">
+          <wp:inline distT="0" distB="0" distL="0" distR="0" wp14:anchorId="72A14D3C" wp14:editId="311CE518">
             <wp:extent cx="5937250" cy="1689100"/>
             <wp:effectExtent l="19050" t="19050" r="6350" b="6350"/>
             <wp:docPr id="5" name="Рисунок 5"/>
@@ -2459,7 +2447,7 @@
           <w:lang w:eastAsia="ru-RU"/>
         </w:rPr>
         <w:drawing>
-          <wp:inline distT="0" distB="0" distL="0" distR="0">
+          <wp:inline distT="0" distB="0" distL="0" distR="0" wp14:anchorId="3C8D8B95" wp14:editId="1D30A002">
             <wp:extent cx="5943600" cy="3291840"/>
             <wp:effectExtent l="19050" t="19050" r="19050" b="22860"/>
             <wp:docPr id="22" name="Рисунок 22"/>
@@ -3984,7 +3972,7 @@
 </file>
 
 <file path=word/numbering.xml><?xml version="1.0" encoding="utf-8"?>
-<w:numbering xmlns:wpc="http://schemas.microsoft.com/office/word/2010/wordprocessingCanvas" xmlns:mc="http://schemas.openxmlformats.org/markup-compatibility/2006" xmlns:o="urn:schemas-microsoft-com:office:office" xmlns:r="http://schemas.openxmlformats.org/officeDocument/2006/relationships" xmlns:m="http://schemas.openxmlformats.org/officeDocument/2006/math" xmlns:v="urn:schemas-microsoft-com:vml" xmlns:wp14="http://schemas.microsoft.com/office/word/2010/wordprocessingDrawing" xmlns:wp="http://schemas.openxmlformats.org/drawingml/2006/wordprocessingDrawing" xmlns:w10="urn:schemas-microsoft-com:office:word" xmlns:w="http://schemas.openxmlformats.org/wordprocessingml/2006/main" xmlns:w14="http://schemas.microsoft.com/office/word/2010/wordml" xmlns:w15="http://schemas.microsoft.com/office/word/2012/wordml" xmlns:wpg="http://schemas.microsoft.com/office/word/2010/wordprocessingGroup" xmlns:wpi="http://schemas.microsoft.com/office/word/2010/wordprocessingInk" xmlns:wne="http://schemas.microsoft.com/office/word/2006/wordml" xmlns:wps="http://schemas.microsoft.com/office/word/2010/wordprocessingShape" mc:Ignorable="w14 w15 wp14">
+<w:numbering xmlns:wpc="http://schemas.microsoft.com/office/word/2010/wordprocessingCanvas" xmlns:cx="http://schemas.microsoft.com/office/drawing/2014/chartex" xmlns:cx1="http://schemas.microsoft.com/office/drawing/2015/9/8/chartex" xmlns:cx2="http://schemas.microsoft.com/office/drawing/2015/10/21/chartex" xmlns:cx3="http://schemas.microsoft.com/office/drawing/2016/5/9/chartex" xmlns:cx4="http://schemas.microsoft.com/office/drawing/2016/5/10/chartex" xmlns:cx5="http://schemas.microsoft.com/office/drawing/2016/5/11/chartex" xmlns:cx6="http://schemas.microsoft.com/office/drawing/2016/5/12/chartex" xmlns:cx7="http://schemas.microsoft.com/office/drawing/2016/5/13/chartex" xmlns:cx8="http://schemas.microsoft.com/office/drawing/2016/5/14/chartex" xmlns:mc="http://schemas.openxmlformats.org/markup-compatibility/2006" xmlns:aink="http://schemas.microsoft.com/office/drawing/2016/ink" xmlns:am3d="http://schemas.microsoft.com/office/drawing/2017/model3d" xmlns:o="urn:schemas-microsoft-com:office:office" xmlns:r="http://schemas.openxmlformats.org/officeDocument/2006/relationships" xmlns:m="http://schemas.openxmlformats.org/officeDocument/2006/math" xmlns:v="urn:schemas-microsoft-com:vml" xmlns:wp14="http://schemas.microsoft.com/office/word/2010/wordprocessingDrawing" xmlns:wp="http://schemas.openxmlformats.org/drawingml/2006/wordprocessingDrawing" xmlns:w10="urn:schemas-microsoft-com:office:word" xmlns:w="http://schemas.openxmlformats.org/wordprocessingml/2006/main" xmlns:w14="http://schemas.microsoft.com/office/word/2010/wordml" xmlns:w15="http://schemas.microsoft.com/office/word/2012/wordml" xmlns:w16cex="http://schemas.microsoft.com/office/word/2018/wordml/cex" xmlns:w16cid="http://schemas.microsoft.com/office/word/2016/wordml/cid" xmlns:w16="http://schemas.microsoft.com/office/word/2018/wordml" xmlns:w16sdtdh="http://schemas.microsoft.com/office/word/2020/wordml/sdtdatahash" xmlns:w16se="http://schemas.microsoft.com/office/word/2015/wordml/symex" xmlns:wpg="http://schemas.microsoft.com/office/word/2010/wordprocessingGroup" xmlns:wpi="http://schemas.microsoft.com/office/word/2010/wordprocessingInk" xmlns:wne="http://schemas.microsoft.com/office/word/2006/wordml" xmlns:wps="http://schemas.microsoft.com/office/word/2010/wordprocessingShape" mc:Ignorable="w14 w15 w16se w16cid w16 w16cex w16sdtdh wp14">
   <w:abstractNum w:abstractNumId="0" w15:restartNumberingAfterBreak="0">
     <w:nsid w:val="24E77AB3"/>
     <w:multiLevelType w:val="hybridMultilevel"/>
@@ -4084,7 +4072,7 @@
 </file>
 
 <file path=word/styles.xml><?xml version="1.0" encoding="utf-8"?>
-<w:styles xmlns:mc="http://schemas.openxmlformats.org/markup-compatibility/2006" xmlns:r="http://schemas.openxmlformats.org/officeDocument/2006/relationships" xmlns:w="http://schemas.openxmlformats.org/wordprocessingml/2006/main" xmlns:w14="http://schemas.microsoft.com/office/word/2010/wordml" xmlns:w15="http://schemas.microsoft.com/office/word/2012/wordml" mc:Ignorable="w14 w15">
+<w:styles xmlns:mc="http://schemas.openxmlformats.org/markup-compatibility/2006" xmlns:r="http://schemas.openxmlformats.org/officeDocument/2006/relationships" xmlns:w="http://schemas.openxmlformats.org/wordprocessingml/2006/main" xmlns:w14="http://schemas.microsoft.com/office/word/2010/wordml" xmlns:w15="http://schemas.microsoft.com/office/word/2012/wordml" xmlns:w16cex="http://schemas.microsoft.com/office/word/2018/wordml/cex" xmlns:w16cid="http://schemas.microsoft.com/office/word/2016/wordml/cid" xmlns:w16="http://schemas.microsoft.com/office/word/2018/wordml" xmlns:w16sdtdh="http://schemas.microsoft.com/office/word/2020/wordml/sdtdatahash" xmlns:w16se="http://schemas.microsoft.com/office/word/2015/wordml/symex" mc:Ignorable="w14 w15 w16se w16cid w16 w16cex w16sdtdh">
   <w:docDefaults>
     <w:rPrDefault>
       <w:rPr>
@@ -4100,7 +4088,7 @@
       </w:pPr>
     </w:pPrDefault>
   </w:docDefaults>
-  <w:latentStyles w:defLockedState="0" w:defUIPriority="99" w:defSemiHidden="0" w:defUnhideWhenUsed="0" w:defQFormat="0" w:count="371">
+  <w:latentStyles w:defLockedState="0" w:defUIPriority="99" w:defSemiHidden="0" w:defUnhideWhenUsed="0" w:defQFormat="0" w:count="376">
     <w:lsdException w:name="Normal" w:uiPriority="0" w:qFormat="1"/>
     <w:lsdException w:name="heading 1" w:uiPriority="9" w:qFormat="1"/>
     <w:lsdException w:name="heading 2" w:semiHidden="1" w:uiPriority="9" w:unhideWhenUsed="1" w:qFormat="1"/>
@@ -4206,7 +4194,6 @@
     <w:lsdException w:name="HTML Sample" w:semiHidden="1" w:unhideWhenUsed="1"/>
     <w:lsdException w:name="HTML Typewriter" w:semiHidden="1" w:unhideWhenUsed="1"/>
     <w:lsdException w:name="HTML Variable" w:semiHidden="1" w:unhideWhenUsed="1"/>
-    <w:lsdException w:name="Normal Table" w:semiHidden="1" w:unhideWhenUsed="1"/>
     <w:lsdException w:name="annotation subject" w:semiHidden="1" w:unhideWhenUsed="1"/>
     <w:lsdException w:name="No List" w:semiHidden="1" w:unhideWhenUsed="1"/>
     <w:lsdException w:name="Outline List 1" w:semiHidden="1" w:unhideWhenUsed="1"/>
@@ -4249,11 +4236,8 @@
     <w:lsdException w:name="Table Contemporary" w:semiHidden="1" w:unhideWhenUsed="1"/>
     <w:lsdException w:name="Table Elegant" w:semiHidden="1" w:unhideWhenUsed="1"/>
     <w:lsdException w:name="Table Professional" w:semiHidden="1" w:unhideWhenUsed="1"/>
-    <w:lsdException w:name="Table Subtle 1" w:semiHidden="1" w:unhideWhenUsed="1"/>
     <w:lsdException w:name="Table Subtle 2" w:semiHidden="1" w:unhideWhenUsed="1"/>
     <w:lsdException w:name="Table Web 1" w:semiHidden="1" w:unhideWhenUsed="1"/>
-    <w:lsdException w:name="Table Web 2" w:semiHidden="1" w:unhideWhenUsed="1"/>
-    <w:lsdException w:name="Table Web 3" w:semiHidden="1" w:unhideWhenUsed="1"/>
     <w:lsdException w:name="Balloon Text" w:semiHidden="1" w:unhideWhenUsed="1"/>
     <w:lsdException w:name="Table Grid" w:uiPriority="39"/>
     <w:lsdException w:name="Table Theme" w:semiHidden="1" w:unhideWhenUsed="1"/>
@@ -4472,6 +4456,11 @@
     <w:lsdException w:name="List Table 5 Dark Accent 6" w:uiPriority="50"/>
     <w:lsdException w:name="List Table 6 Colorful Accent 6" w:uiPriority="51"/>
     <w:lsdException w:name="List Table 7 Colorful Accent 6" w:uiPriority="52"/>
+    <w:lsdException w:name="Mention" w:semiHidden="1" w:unhideWhenUsed="1"/>
+    <w:lsdException w:name="Smart Hyperlink" w:semiHidden="1" w:unhideWhenUsed="1"/>
+    <w:lsdException w:name="Hashtag" w:semiHidden="1" w:unhideWhenUsed="1"/>
+    <w:lsdException w:name="Unresolved Mention" w:semiHidden="1" w:unhideWhenUsed="1"/>
+    <w:lsdException w:name="Smart Link" w:semiHidden="1" w:unhideWhenUsed="1"/>
   </w:latentStyles>
   <w:style w:type="paragraph" w:default="1" w:styleId="a">
     <w:name w:val="Normal"/>

</xml_diff>